<commit_message>
refactor pos duration by tcp tool to include component in material
</commit_message>
<xml_diff>
--- a/BGTG.Web/AppData/UserFiles/DurationByTCPFiles/DurationByTCPHOME-PCcaptystacy.docx
+++ b/BGTG.Web/AppData/UserFiles/DurationByTCPFiles/DurationByTCPHOME-PCcaptystacy.docx
@@ -24,16 +24,16 @@
         <w:t xml:space="preserve"> из </w:t>
       </w:r>
       <w:r>
-        <w:t>полиэтиленовых в одну нитку</w:t>
+        <w:t>чугунных труб</w:t>
       </w:r>
       <w:r>
         <w:t xml:space="preserve"> </w:t>
       </w:r>
       <w:r>
-        <w:t xml:space="preserve">труб диаметром </w:t>
-      </w:r>
-      <w:r>
-        <w:t>до 200</w:t>
+        <w:t xml:space="preserve">диаметром </w:t>
+      </w:r>
+      <w:r>
+        <w:t>500</w:t>
       </w:r>
       <w:r>
         <w:t xml:space="preserve"> мм, определена по ТКП 45-1.03-212-2010 “Нормы продолжительности строительства инженерных сетей и сооружений”, ст</w:t>
@@ -63,7 +63,7 @@
         <w:t xml:space="preserve">.1. Общая протяженность проектируемой сети из </w:t>
       </w:r>
       <w:r>
-        <w:t>полиэтиленовых в одну нитку</w:t>
+        <w:t>чугунных труб</w:t>
       </w:r>
       <w:r>
         <w:t xml:space="preserve"> </w:t>
@@ -72,7 +72,7 @@
         <w:t xml:space="preserve">труб – </w:t>
       </w:r>
       <w:r>
-        <w:t>2,2</w:t>
+        <w:t>3,2</w:t>
       </w:r>
       <w:r>
         <w:t xml:space="preserve"> км.</w:t>
@@ -115,7 +115,7 @@
         <w:t xml:space="preserve"> </w:t>
       </w:r>
       <w:r>
-        <w:t>1</w:t>
+        <w:t>2</w:t>
       </w:r>
       <w:r>
         <w:t xml:space="preserve"> </w:t>
@@ -124,7 +124,7 @@
         <w:t xml:space="preserve">км. составляет </w:t>
       </w:r>
       <w:r>
-        <w:t>1</w:t>
+        <w:t>4</w:t>
       </w:r>
       <w:r>
         <w:t xml:space="preserve"> мес.</w:t>
@@ -145,7 +145,7 @@
         <w:t xml:space="preserve"> </w:t>
       </w:r>
       <w:r>
-        <w:t>3</w:t>
+        <w:t>4</w:t>
       </w:r>
       <w:r>
         <w:t xml:space="preserve"> </w:t>
@@ -154,7 +154,7 @@
         <w:t xml:space="preserve">км. составляет </w:t>
       </w:r>
       <w:r>
-        <w:t>1,5</w:t>
+        <w:t>5</w:t>
       </w:r>
       <w:r>
         <w:t xml:space="preserve"> мес.</w:t>
@@ -178,7 +178,7 @@
         <w:rPr>
           <w:i/>
         </w:rPr>
-        <w:t>2,2</w:t>
+        <w:t>3,2</w:t>
       </w:r>
       <w:r>
         <w:rPr>
@@ -224,7 +224,7 @@
         <w:t>(</w:t>
       </w:r>
       <w:r>
-        <w:t>1,5</w:t>
+        <w:t>5</w:t>
       </w:r>
       <w:r>
         <w:t xml:space="preserve"> </w:t>
@@ -236,7 +236,7 @@
         <w:t xml:space="preserve"> </w:t>
       </w:r>
       <w:r>
-        <w:t>1</w:t>
+        <w:t>4</w:t>
       </w:r>
       <w:r>
         <w:t>)</w:t>
@@ -254,7 +254,7 @@
         <w:t>(</w:t>
       </w:r>
       <w:r>
-        <w:t>3</w:t>
+        <w:t>4</w:t>
       </w:r>
       <w:r>
         <w:t xml:space="preserve"> </w:t>
@@ -266,13 +266,13 @@
         <w:t xml:space="preserve"> </w:t>
       </w:r>
       <w:r>
-        <w:t>1</w:t>
+        <w:t>2</w:t>
       </w:r>
       <w:r>
         <w:t xml:space="preserve">) = </w:t>
       </w:r>
       <w:r>
-        <w:t>0,2</w:t>
+        <w:t>0,5</w:t>
       </w:r>
       <w:r>
         <w:t xml:space="preserve"> мес.</w:t>
@@ -304,7 +304,7 @@
         <w:jc w:val="center"/>
       </w:pPr>
       <w:r>
-        <w:t>2,2</w:t>
+        <w:t>3,2</w:t>
       </w:r>
       <w:r>
         <w:t xml:space="preserve"> </w:t>
@@ -316,7 +316,7 @@
         <w:t xml:space="preserve"> </w:t>
       </w:r>
       <w:r>
-        <w:t>1</w:t>
+        <w:t>2</w:t>
       </w:r>
       <w:r>
         <w:t xml:space="preserve"> = </w:t>
@@ -366,7 +366,7 @@
         <w:jc w:val="center"/>
       </w:pPr>
       <w:r>
-        <w:t>1</w:t>
+        <w:t>4</w:t>
       </w:r>
       <w:r>
         <w:t xml:space="preserve"> </w:t>
@@ -378,7 +378,7 @@
         <w:t xml:space="preserve"> </w:t>
       </w:r>
       <w:r>
-        <w:t>0,2</w:t>
+        <w:t>0,5</w:t>
       </w:r>
       <w:r>
         <w:t xml:space="preserve"> </w:t>
@@ -399,7 +399,7 @@
         <w:t xml:space="preserve"> </w:t>
       </w:r>
       <w:r>
-        <w:t>1,2</w:t>
+        <w:t>4,6</w:t>
       </w:r>
       <w:r>
         <w:t xml:space="preserve"> мес.</w:t>
@@ -456,7 +456,7 @@
         <w:rPr>
           <w:szCs w:val="28"/>
         </w:rPr>
-        <w:t>2,2</w:t>
+        <w:t>3,2</w:t>
       </w:r>
       <w:r>
         <w:rPr>
@@ -504,7 +504,7 @@
         <w:rPr>
           <w:szCs w:val="28"/>
         </w:rPr>
-        <w:t>1,2</w:t>
+        <w:t>4,6</w:t>
       </w:r>
       <w:r>
         <w:rPr>
@@ -525,7 +525,7 @@
         <w:rPr>
           <w:b/>
         </w:rPr>
-        <w:t>1</w:t>
+        <w:t>4,5</w:t>
       </w:r>
       <w:r>
         <w:rPr>
@@ -540,7 +540,7 @@
         <w:rPr>
           <w:b/>
         </w:rPr>
-        <w:t>0,1</w:t>
+        <w:t>0,4</w:t>
       </w:r>
       <w:r>
         <w:rPr>

</xml_diff>